<commit_message>
change wording of a thing
</commit_message>
<xml_diff>
--- a/Week 1/StarterBook Word.docx
+++ b/Week 1/StarterBook Word.docx
@@ -17,8 +17,6 @@
         </w:rPr>
         <w:t>Bethany Lindberg</w:t>
       </w:r>
-      <w:bookmarkStart w:id="0" w:name="_GoBack"/>
-      <w:bookmarkEnd w:id="0"/>
     </w:p>
     <w:p>
       <w:pPr>
@@ -111,16 +109,7 @@
         </w:numPr>
       </w:pPr>
       <w:r>
-        <w:t>Campaigns</w:t>
-      </w:r>
-      <w:r>
-        <w:t xml:space="preserve"> that were created in December </w:t>
-      </w:r>
-      <w:r>
-        <w:t>were</w:t>
-      </w:r>
-      <w:r>
-        <w:t xml:space="preserve"> the least likely to be successful</w:t>
+        <w:t>More campaigns that were created in December failed than were successful</w:t>
       </w:r>
     </w:p>
     <w:p>
@@ -131,6 +120,8 @@
           <w:numId w:val="3"/>
         </w:numPr>
       </w:pPr>
+      <w:bookmarkStart w:id="0" w:name="_GoBack"/>
+      <w:bookmarkEnd w:id="0"/>
       <w:r>
         <w:t xml:space="preserve">The categories with the highest rate of success </w:t>
       </w:r>

</xml_diff>